<commit_message>
Configure Make to build drafts with comments
</commit_message>
<xml_diff>
--- a/polyform-v1.0.0-pre.1.docx
+++ b/polyform-v1.0.0-pre.1.docx
@@ -11,6 +11,53 @@
         <w:t xml:space="preserve">Polyform Project License Language</w:t>
       </w:r>
       <w:bookmarkEnd w:id="20"/>
+    </w:p>
+    <w:p>
+      <w:pPr>
+        <w:pStyle w:val="FirstParagraph"/>
+      </w:pPr>
+      <w:r>
+        <w:rPr>
+          <w:i/>
+        </w:rPr>
+        <w:t xml:space="preserve">Note to Reviewers: The Polyform Project will publish a suite of licenses, akin to Creative Commons’ BY, BY-SA, NC, NC-SA, and so on. The sections below with two-letter codes in their headings, like PC and CL, will appear only in corresponding licenses and will not be marked with two-letter codes. The</w:t>
+      </w:r>
+      <w:r>
+        <w:rPr>
+          <w:i/>
+        </w:rPr>
+        <w:t xml:space="preserve"> </w:t>
+      </w:r>
+      <w:r>
+        <w:rPr>
+          <w:i/>
+        </w:rPr>
+        <w:t xml:space="preserve">“</w:t>
+      </w:r>
+      <w:r>
+        <w:rPr>
+          <w:i/>
+        </w:rPr>
+        <w:t xml:space="preserve">base</w:t>
+      </w:r>
+      <w:r>
+        <w:rPr>
+          <w:i/>
+        </w:rPr>
+        <w:t xml:space="preserve">”</w:t>
+      </w:r>
+      <w:r>
+        <w:rPr>
+          <w:i/>
+        </w:rPr>
+        <w:t xml:space="preserve"> </w:t>
+      </w:r>
+      <w:r>
+        <w:rPr>
+          <w:i/>
+        </w:rPr>
+        <w:t xml:space="preserve">noncommercial license will not include any of the sections with two-letter codes.</w:t>
+      </w:r>
     </w:p>
     <w:p>
       <w:pPr>
@@ -150,6 +197,100 @@
       </w:pPr>
       <w:r>
         <w:t xml:space="preserve">Use by any charitable organization, educational institution, public research organization, public safety or health organization, environmental protection organization, or government institution is a permitted purpose, even if that use involves occasional arguably commercial uses.</w:t>
+      </w:r>
+    </w:p>
+    <w:p>
+      <w:pPr>
+        <w:pStyle w:val="BodyText"/>
+      </w:pPr>
+      <w:r>
+        <w:rPr>
+          <w:i/>
+        </w:rPr>
+        <w:t xml:space="preserve">Note to Reviewers: We are particularly interested in feedback from noncommercial organizations on whether this</w:t>
+      </w:r>
+      <w:r>
+        <w:rPr>
+          <w:i/>
+        </w:rPr>
+        <w:t xml:space="preserve"> </w:t>
+      </w:r>
+      <w:r>
+        <w:rPr>
+          <w:i/>
+        </w:rPr>
+        <w:t xml:space="preserve">“</w:t>
+      </w:r>
+      <w:r>
+        <w:rPr>
+          <w:i/>
+        </w:rPr>
+        <w:t xml:space="preserve">safe harbor</w:t>
+      </w:r>
+      <w:r>
+        <w:rPr>
+          <w:i/>
+        </w:rPr>
+        <w:t xml:space="preserve">”</w:t>
+      </w:r>
+      <w:r>
+        <w:rPr>
+          <w:i/>
+        </w:rPr>
+        <w:t xml:space="preserve"> </w:t>
+      </w:r>
+      <w:r>
+        <w:rPr>
+          <w:i/>
+        </w:rPr>
+        <w:t xml:space="preserve">is sufficient for whitelisting Polyform-licensed software by policy.</w:t>
+      </w:r>
+    </w:p>
+    <w:p>
+      <w:pPr>
+        <w:pStyle w:val="BodyText"/>
+      </w:pPr>
+      <w:r>
+        <w:rPr>
+          <w:i/>
+        </w:rPr>
+        <w:t xml:space="preserve">Not to Reviewers: We are also interested in feedback about whether we should also include a</w:t>
+      </w:r>
+      <w:r>
+        <w:rPr>
+          <w:i/>
+        </w:rPr>
+        <w:t xml:space="preserve"> </w:t>
+      </w:r>
+      <w:r>
+        <w:rPr>
+          <w:i/>
+        </w:rPr>
+        <w:t xml:space="preserve">“</w:t>
+      </w:r>
+      <w:r>
+        <w:rPr>
+          <w:i/>
+        </w:rPr>
+        <w:t xml:space="preserve">safe harbor</w:t>
+      </w:r>
+      <w:r>
+        <w:rPr>
+          <w:i/>
+        </w:rPr>
+        <w:t xml:space="preserve">”</w:t>
+      </w:r>
+      <w:r>
+        <w:rPr>
+          <w:i/>
+        </w:rPr>
+        <w:t xml:space="preserve"> </w:t>
+      </w:r>
+      <w:r>
+        <w:rPr>
+          <w:i/>
+        </w:rPr>
+        <w:t xml:space="preserve">for personal uses.</w:t>
       </w:r>
     </w:p>
     <w:p>

</xml_diff>

<commit_message>
Add missing emphasis in first-draft definitions
</commit_message>
<xml_diff>
--- a/polyform-v1.0.0-pre.1.docx
+++ b/polyform-v1.0.0-pre.1.docx
@@ -474,7 +474,37 @@
         <w:pStyle w:val="FirstParagraph"/>
       </w:pPr>
       <w:r>
-        <w:t xml:space="preserve">The licensor is the individual or entity giving this license, and the software is the software the licensor makes available under these terms.</w:t>
+        <w:t xml:space="preserve">The</w:t>
+      </w:r>
+      <w:r>
+        <w:t xml:space="preserve"> </w:t>
+      </w:r>
+      <w:r>
+        <w:rPr>
+          <w:b/>
+        </w:rPr>
+        <w:t xml:space="preserve">licensor</w:t>
+      </w:r>
+      <w:r>
+        <w:t xml:space="preserve"> </w:t>
+      </w:r>
+      <w:r>
+        <w:t xml:space="preserve">is the individual or entity giving this license, and the</w:t>
+      </w:r>
+      <w:r>
+        <w:t xml:space="preserve"> </w:t>
+      </w:r>
+      <w:r>
+        <w:rPr>
+          <w:b/>
+        </w:rPr>
+        <w:t xml:space="preserve">software</w:t>
+      </w:r>
+      <w:r>
+        <w:t xml:space="preserve"> </w:t>
+      </w:r>
+      <w:r>
+        <w:t xml:space="preserve">is the software the licensor makes available under these terms.</w:t>
       </w:r>
     </w:p>
     <w:p>
@@ -482,7 +512,16 @@
         <w:pStyle w:val="BodyText"/>
       </w:pPr>
       <w:r>
-        <w:t xml:space="preserve">You refers to the individual or entity agreeing to and receiving licenses under these terms.</w:t>
+        <w:rPr>
+          <w:b/>
+        </w:rPr>
+        <w:t xml:space="preserve">You</w:t>
+      </w:r>
+      <w:r>
+        <w:t xml:space="preserve"> </w:t>
+      </w:r>
+      <w:r>
+        <w:t xml:space="preserve">refers to the individual or entity agreeing to and receiving licenses under these terms.</w:t>
       </w:r>
     </w:p>
     <w:p>
@@ -490,7 +529,31 @@
         <w:pStyle w:val="BodyText"/>
       </w:pPr>
       <w:r>
-        <w:t xml:space="preserve">Your company is any legal entity, sole proprietorship, or other group that you work for, plus all entities that have control over, are under the control of, or are under common control with that group. Control means ownership of substantially all the assets of an entity, or the power to direct its management and policies by vote, contract, or otherwise. Control can be direct or indirect.</w:t>
+        <w:rPr>
+          <w:b/>
+        </w:rPr>
+        <w:t xml:space="preserve">Your company</w:t>
+      </w:r>
+      <w:r>
+        <w:t xml:space="preserve"> </w:t>
+      </w:r>
+      <w:r>
+        <w:t xml:space="preserve">is any legal entity, sole proprietorship, or other group that you work for, plus all entities that have control over, are under the control of, or are under common control with that group.</w:t>
+      </w:r>
+      <w:r>
+        <w:t xml:space="preserve"> </w:t>
+      </w:r>
+      <w:r>
+        <w:rPr>
+          <w:b/>
+        </w:rPr>
+        <w:t xml:space="preserve">Control</w:t>
+      </w:r>
+      <w:r>
+        <w:t xml:space="preserve"> </w:t>
+      </w:r>
+      <w:r>
+        <w:t xml:space="preserve">means ownership of substantially all the assets of an entity, or the power to direct its management and policies by vote, contract, or otherwise. Control can be direct or indirect.</w:t>
       </w:r>
     </w:p>
     <w:sectPr/>

</xml_diff>